<commit_message>
Added bayes_model.R and updated reproducibility log
</commit_message>
<xml_diff>
--- a/assignment6bayes-_1.docx
+++ b/assignment6bayes-_1.docx
@@ -1161,6 +1161,2702 @@
       </w:r>
     </w:p>
     <w:bookmarkEnd w:id="27"/>
+    <w:bookmarkStart w:id="28" w:name="section-5"/>
+    <w:p>
+      <w:pPr>
+        <w:pStyle w:val="Heading1"/>
+      </w:pPr>
+      <w:r>
+        <w:t xml:space="preserve">6.</w:t>
+      </w:r>
+    </w:p>
+    <w:p>
+      <w:pPr>
+        <w:pStyle w:val="FirstParagraph"/>
+      </w:pPr>
+      <w:r>
+        <w:t xml:space="preserve">The prior for the group intercepts, and intercept is a normal prior and also the sigma as a cauchy.</w:t>
+      </w:r>
+    </w:p>
+    <w:p>
+      <w:pPr>
+        <w:pStyle w:val="SourceCode"/>
+      </w:pPr>
+      <w:r>
+        <w:rPr>
+          <w:rStyle w:val="FunctionTok"/>
+        </w:rPr>
+        <w:t xml:space="preserve">library</w:t>
+      </w:r>
+      <w:r>
+        <w:rPr>
+          <w:rStyle w:val="NormalTok"/>
+        </w:rPr>
+        <w:t xml:space="preserve">(brms)</w:t>
+      </w:r>
+    </w:p>
+    <w:p>
+      <w:pPr>
+        <w:pStyle w:val="SourceCode"/>
+      </w:pPr>
+      <w:r>
+        <w:rPr>
+          <w:rStyle w:val="VerbatimChar"/>
+        </w:rPr>
+        <w:t xml:space="preserve">## Loading required package: Rcpp</w:t>
+      </w:r>
+    </w:p>
+    <w:p>
+      <w:pPr>
+        <w:pStyle w:val="SourceCode"/>
+      </w:pPr>
+      <w:r>
+        <w:rPr>
+          <w:rStyle w:val="VerbatimChar"/>
+        </w:rPr>
+        <w:t xml:space="preserve">## Loading 'brms' package (version 2.22.0). Useful instructions</w:t>
+      </w:r>
+      <w:r>
+        <w:br/>
+      </w:r>
+      <w:r>
+        <w:rPr>
+          <w:rStyle w:val="VerbatimChar"/>
+        </w:rPr>
+        <w:t xml:space="preserve">## can be found by typing help('brms'). A more detailed introduction</w:t>
+      </w:r>
+      <w:r>
+        <w:br/>
+      </w:r>
+      <w:r>
+        <w:rPr>
+          <w:rStyle w:val="VerbatimChar"/>
+        </w:rPr>
+        <w:t xml:space="preserve">## to the package is available through vignette('brms_overview').</w:t>
+      </w:r>
+    </w:p>
+    <w:p>
+      <w:pPr>
+        <w:pStyle w:val="SourceCode"/>
+      </w:pPr>
+      <w:r>
+        <w:rPr>
+          <w:rStyle w:val="VerbatimChar"/>
+        </w:rPr>
+        <w:t xml:space="preserve">## </w:t>
+      </w:r>
+      <w:r>
+        <w:br/>
+      </w:r>
+      <w:r>
+        <w:rPr>
+          <w:rStyle w:val="VerbatimChar"/>
+        </w:rPr>
+        <w:t xml:space="preserve">## Attaching package: 'brms'</w:t>
+      </w:r>
+    </w:p>
+    <w:p>
+      <w:pPr>
+        <w:pStyle w:val="SourceCode"/>
+      </w:pPr>
+      <w:r>
+        <w:rPr>
+          <w:rStyle w:val="VerbatimChar"/>
+        </w:rPr>
+        <w:t xml:space="preserve">## The following object is masked from 'package:stats':</w:t>
+      </w:r>
+      <w:r>
+        <w:br/>
+      </w:r>
+      <w:r>
+        <w:rPr>
+          <w:rStyle w:val="VerbatimChar"/>
+        </w:rPr>
+        <w:t xml:space="preserve">## </w:t>
+      </w:r>
+      <w:r>
+        <w:br/>
+      </w:r>
+      <w:r>
+        <w:rPr>
+          <w:rStyle w:val="VerbatimChar"/>
+        </w:rPr>
+        <w:t xml:space="preserve">##     ar</w:t>
+      </w:r>
+    </w:p>
+    <w:p>
+      <w:pPr>
+        <w:pStyle w:val="SourceCode"/>
+      </w:pPr>
+      <w:r>
+        <w:rPr>
+          <w:rStyle w:val="NormalTok"/>
+        </w:rPr>
+        <w:t xml:space="preserve">model </w:t>
+      </w:r>
+      <w:r>
+        <w:rPr>
+          <w:rStyle w:val="OtherTok"/>
+        </w:rPr>
+        <w:t xml:space="preserve">&lt;-</w:t>
+      </w:r>
+      <w:r>
+        <w:rPr>
+          <w:rStyle w:val="NormalTok"/>
+        </w:rPr>
+        <w:t xml:space="preserve"> </w:t>
+      </w:r>
+      <w:r>
+        <w:rPr>
+          <w:rStyle w:val="FunctionTok"/>
+        </w:rPr>
+        <w:t xml:space="preserve">brm</w:t>
+      </w:r>
+      <w:r>
+        <w:rPr>
+          <w:rStyle w:val="NormalTok"/>
+        </w:rPr>
+        <w:t xml:space="preserve">(</w:t>
+      </w:r>
+      <w:r>
+        <w:br/>
+      </w:r>
+      <w:r>
+        <w:rPr>
+          <w:rStyle w:val="NormalTok"/>
+        </w:rPr>
+        <w:t xml:space="preserve">  </w:t>
+      </w:r>
+      <w:r>
+        <w:rPr>
+          <w:rStyle w:val="AttributeTok"/>
+        </w:rPr>
+        <w:t xml:space="preserve">formula =</w:t>
+      </w:r>
+      <w:r>
+        <w:rPr>
+          <w:rStyle w:val="NormalTok"/>
+        </w:rPr>
+        <w:t xml:space="preserve"> Score </w:t>
+      </w:r>
+      <w:r>
+        <w:rPr>
+          <w:rStyle w:val="SpecialCharTok"/>
+        </w:rPr>
+        <w:t xml:space="preserve">~</w:t>
+      </w:r>
+      <w:r>
+        <w:rPr>
+          <w:rStyle w:val="NormalTok"/>
+        </w:rPr>
+        <w:t xml:space="preserve"> Group  </w:t>
+      </w:r>
+      <w:r>
+        <w:rPr>
+          <w:rStyle w:val="SpecialCharTok"/>
+        </w:rPr>
+        <w:t xml:space="preserve">+</w:t>
+      </w:r>
+      <w:r>
+        <w:rPr>
+          <w:rStyle w:val="NormalTok"/>
+        </w:rPr>
+        <w:t xml:space="preserve"> (</w:t>
+      </w:r>
+      <w:r>
+        <w:rPr>
+          <w:rStyle w:val="DecValTok"/>
+        </w:rPr>
+        <w:t xml:space="preserve">1</w:t>
+      </w:r>
+      <w:r>
+        <w:rPr>
+          <w:rStyle w:val="NormalTok"/>
+        </w:rPr>
+        <w:t xml:space="preserve"> </w:t>
+      </w:r>
+      <w:r>
+        <w:rPr>
+          <w:rStyle w:val="SpecialCharTok"/>
+        </w:rPr>
+        <w:t xml:space="preserve">|</w:t>
+      </w:r>
+      <w:r>
+        <w:rPr>
+          <w:rStyle w:val="NormalTok"/>
+        </w:rPr>
+        <w:t xml:space="preserve"> Lecturer),</w:t>
+      </w:r>
+      <w:r>
+        <w:br/>
+      </w:r>
+      <w:r>
+        <w:rPr>
+          <w:rStyle w:val="NormalTok"/>
+        </w:rPr>
+        <w:t xml:space="preserve">  </w:t>
+      </w:r>
+      <w:r>
+        <w:rPr>
+          <w:rStyle w:val="AttributeTok"/>
+        </w:rPr>
+        <w:t xml:space="preserve">data =</w:t>
+      </w:r>
+      <w:r>
+        <w:rPr>
+          <w:rStyle w:val="NormalTok"/>
+        </w:rPr>
+        <w:t xml:space="preserve"> new_data,</w:t>
+      </w:r>
+      <w:r>
+        <w:br/>
+      </w:r>
+      <w:r>
+        <w:rPr>
+          <w:rStyle w:val="NormalTok"/>
+        </w:rPr>
+        <w:t xml:space="preserve">  </w:t>
+      </w:r>
+      <w:r>
+        <w:rPr>
+          <w:rStyle w:val="AttributeTok"/>
+        </w:rPr>
+        <w:t xml:space="preserve">prior =</w:t>
+      </w:r>
+      <w:r>
+        <w:rPr>
+          <w:rStyle w:val="NormalTok"/>
+        </w:rPr>
+        <w:t xml:space="preserve"> </w:t>
+      </w:r>
+      <w:r>
+        <w:rPr>
+          <w:rStyle w:val="FunctionTok"/>
+        </w:rPr>
+        <w:t xml:space="preserve">c</w:t>
+      </w:r>
+      <w:r>
+        <w:rPr>
+          <w:rStyle w:val="NormalTok"/>
+        </w:rPr>
+        <w:t xml:space="preserve">(</w:t>
+      </w:r>
+      <w:r>
+        <w:br/>
+      </w:r>
+      <w:r>
+        <w:rPr>
+          <w:rStyle w:val="NormalTok"/>
+        </w:rPr>
+        <w:t xml:space="preserve">    </w:t>
+      </w:r>
+      <w:r>
+        <w:rPr>
+          <w:rStyle w:val="FunctionTok"/>
+        </w:rPr>
+        <w:t xml:space="preserve">set_prior</w:t>
+      </w:r>
+      <w:r>
+        <w:rPr>
+          <w:rStyle w:val="NormalTok"/>
+        </w:rPr>
+        <w:t xml:space="preserve">(</w:t>
+      </w:r>
+      <w:r>
+        <w:rPr>
+          <w:rStyle w:val="StringTok"/>
+        </w:rPr>
+        <w:t xml:space="preserve">"normal(0, 10)"</w:t>
+      </w:r>
+      <w:r>
+        <w:rPr>
+          <w:rStyle w:val="NormalTok"/>
+        </w:rPr>
+        <w:t xml:space="preserve">, </w:t>
+      </w:r>
+      <w:r>
+        <w:rPr>
+          <w:rStyle w:val="AttributeTok"/>
+        </w:rPr>
+        <w:t xml:space="preserve">class =</w:t>
+      </w:r>
+      <w:r>
+        <w:rPr>
+          <w:rStyle w:val="NormalTok"/>
+        </w:rPr>
+        <w:t xml:space="preserve"> </w:t>
+      </w:r>
+      <w:r>
+        <w:rPr>
+          <w:rStyle w:val="StringTok"/>
+        </w:rPr>
+        <w:t xml:space="preserve">"b"</w:t>
+      </w:r>
+      <w:r>
+        <w:rPr>
+          <w:rStyle w:val="NormalTok"/>
+        </w:rPr>
+        <w:t xml:space="preserve">), </w:t>
+      </w:r>
+      <w:r>
+        <w:br/>
+      </w:r>
+      <w:r>
+        <w:rPr>
+          <w:rStyle w:val="NormalTok"/>
+        </w:rPr>
+        <w:t xml:space="preserve">    </w:t>
+      </w:r>
+      <w:r>
+        <w:rPr>
+          <w:rStyle w:val="FunctionTok"/>
+        </w:rPr>
+        <w:t xml:space="preserve">set_prior</w:t>
+      </w:r>
+      <w:r>
+        <w:rPr>
+          <w:rStyle w:val="NormalTok"/>
+        </w:rPr>
+        <w:t xml:space="preserve">(</w:t>
+      </w:r>
+      <w:r>
+        <w:rPr>
+          <w:rStyle w:val="StringTok"/>
+        </w:rPr>
+        <w:t xml:space="preserve">"normal(0, 5)"</w:t>
+      </w:r>
+      <w:r>
+        <w:rPr>
+          <w:rStyle w:val="NormalTok"/>
+        </w:rPr>
+        <w:t xml:space="preserve">, </w:t>
+      </w:r>
+      <w:r>
+        <w:rPr>
+          <w:rStyle w:val="AttributeTok"/>
+        </w:rPr>
+        <w:t xml:space="preserve">class =</w:t>
+      </w:r>
+      <w:r>
+        <w:rPr>
+          <w:rStyle w:val="NormalTok"/>
+        </w:rPr>
+        <w:t xml:space="preserve"> </w:t>
+      </w:r>
+      <w:r>
+        <w:rPr>
+          <w:rStyle w:val="StringTok"/>
+        </w:rPr>
+        <w:t xml:space="preserve">"Intercept"</w:t>
+      </w:r>
+      <w:r>
+        <w:rPr>
+          <w:rStyle w:val="NormalTok"/>
+        </w:rPr>
+        <w:t xml:space="preserve">),</w:t>
+      </w:r>
+      <w:r>
+        <w:br/>
+      </w:r>
+      <w:r>
+        <w:rPr>
+          <w:rStyle w:val="NormalTok"/>
+        </w:rPr>
+        <w:t xml:space="preserve">    </w:t>
+      </w:r>
+      <w:r>
+        <w:rPr>
+          <w:rStyle w:val="FunctionTok"/>
+        </w:rPr>
+        <w:t xml:space="preserve">set_prior</w:t>
+      </w:r>
+      <w:r>
+        <w:rPr>
+          <w:rStyle w:val="NormalTok"/>
+        </w:rPr>
+        <w:t xml:space="preserve">(</w:t>
+      </w:r>
+      <w:r>
+        <w:rPr>
+          <w:rStyle w:val="StringTok"/>
+        </w:rPr>
+        <w:t xml:space="preserve">"cauchy(0, 5)"</w:t>
+      </w:r>
+      <w:r>
+        <w:rPr>
+          <w:rStyle w:val="NormalTok"/>
+        </w:rPr>
+        <w:t xml:space="preserve">, </w:t>
+      </w:r>
+      <w:r>
+        <w:rPr>
+          <w:rStyle w:val="AttributeTok"/>
+        </w:rPr>
+        <w:t xml:space="preserve">class =</w:t>
+      </w:r>
+      <w:r>
+        <w:rPr>
+          <w:rStyle w:val="NormalTok"/>
+        </w:rPr>
+        <w:t xml:space="preserve"> </w:t>
+      </w:r>
+      <w:r>
+        <w:rPr>
+          <w:rStyle w:val="StringTok"/>
+        </w:rPr>
+        <w:t xml:space="preserve">"sd"</w:t>
+      </w:r>
+      <w:r>
+        <w:rPr>
+          <w:rStyle w:val="NormalTok"/>
+        </w:rPr>
+        <w:t xml:space="preserve">)   </w:t>
+      </w:r>
+      <w:r>
+        <w:br/>
+      </w:r>
+      <w:r>
+        <w:rPr>
+          <w:rStyle w:val="NormalTok"/>
+        </w:rPr>
+        <w:t xml:space="preserve">  ),</w:t>
+      </w:r>
+      <w:r>
+        <w:br/>
+      </w:r>
+      <w:r>
+        <w:rPr>
+          <w:rStyle w:val="NormalTok"/>
+        </w:rPr>
+        <w:t xml:space="preserve">  </w:t>
+      </w:r>
+      <w:r>
+        <w:rPr>
+          <w:rStyle w:val="AttributeTok"/>
+        </w:rPr>
+        <w:t xml:space="preserve">iter =</w:t>
+      </w:r>
+      <w:r>
+        <w:rPr>
+          <w:rStyle w:val="NormalTok"/>
+        </w:rPr>
+        <w:t xml:space="preserve"> </w:t>
+      </w:r>
+      <w:r>
+        <w:rPr>
+          <w:rStyle w:val="DecValTok"/>
+        </w:rPr>
+        <w:t xml:space="preserve">5000</w:t>
+      </w:r>
+      <w:r>
+        <w:br/>
+      </w:r>
+      <w:r>
+        <w:rPr>
+          <w:rStyle w:val="NormalTok"/>
+        </w:rPr>
+        <w:t xml:space="preserve">)</w:t>
+      </w:r>
+    </w:p>
+    <w:p>
+      <w:pPr>
+        <w:pStyle w:val="SourceCode"/>
+      </w:pPr>
+      <w:r>
+        <w:rPr>
+          <w:rStyle w:val="VerbatimChar"/>
+        </w:rPr>
+        <w:t xml:space="preserve">## Compiling Stan program...</w:t>
+      </w:r>
+    </w:p>
+    <w:p>
+      <w:pPr>
+        <w:pStyle w:val="SourceCode"/>
+      </w:pPr>
+      <w:r>
+        <w:rPr>
+          <w:rStyle w:val="VerbatimChar"/>
+        </w:rPr>
+        <w:t xml:space="preserve">## Start sampling</w:t>
+      </w:r>
+    </w:p>
+    <w:p>
+      <w:pPr>
+        <w:pStyle w:val="SourceCode"/>
+      </w:pPr>
+      <w:r>
+        <w:rPr>
+          <w:rStyle w:val="FunctionTok"/>
+        </w:rPr>
+        <w:t xml:space="preserve">summary</w:t>
+      </w:r>
+      <w:r>
+        <w:rPr>
+          <w:rStyle w:val="NormalTok"/>
+        </w:rPr>
+        <w:t xml:space="preserve">(model)</w:t>
+      </w:r>
+    </w:p>
+    <w:p>
+      <w:pPr>
+        <w:pStyle w:val="SourceCode"/>
+      </w:pPr>
+      <w:r>
+        <w:rPr>
+          <w:rStyle w:val="VerbatimChar"/>
+        </w:rPr>
+        <w:t xml:space="preserve">##  Family: gaussian </w:t>
+      </w:r>
+      <w:r>
+        <w:br/>
+      </w:r>
+      <w:r>
+        <w:rPr>
+          <w:rStyle w:val="VerbatimChar"/>
+        </w:rPr>
+        <w:t xml:space="preserve">##   Links: mu = identity; sigma = identity </w:t>
+      </w:r>
+      <w:r>
+        <w:br/>
+      </w:r>
+      <w:r>
+        <w:rPr>
+          <w:rStyle w:val="VerbatimChar"/>
+        </w:rPr>
+        <w:t xml:space="preserve">## Formula: Score ~ Group + (1 | Lecturer) </w:t>
+      </w:r>
+      <w:r>
+        <w:br/>
+      </w:r>
+      <w:r>
+        <w:rPr>
+          <w:rStyle w:val="VerbatimChar"/>
+        </w:rPr>
+        <w:t xml:space="preserve">##    Data: new_data (Number of observations: 60) </w:t>
+      </w:r>
+      <w:r>
+        <w:br/>
+      </w:r>
+      <w:r>
+        <w:rPr>
+          <w:rStyle w:val="VerbatimChar"/>
+        </w:rPr>
+        <w:t xml:space="preserve">##   Draws: 4 chains, each with iter = 5000; warmup = 2500; thin = 1;</w:t>
+      </w:r>
+      <w:r>
+        <w:br/>
+      </w:r>
+      <w:r>
+        <w:rPr>
+          <w:rStyle w:val="VerbatimChar"/>
+        </w:rPr>
+        <w:t xml:space="preserve">##          total post-warmup draws = 10000</w:t>
+      </w:r>
+      <w:r>
+        <w:br/>
+      </w:r>
+      <w:r>
+        <w:rPr>
+          <w:rStyle w:val="VerbatimChar"/>
+        </w:rPr>
+        <w:t xml:space="preserve">## </w:t>
+      </w:r>
+      <w:r>
+        <w:br/>
+      </w:r>
+      <w:r>
+        <w:rPr>
+          <w:rStyle w:val="VerbatimChar"/>
+        </w:rPr>
+        <w:t xml:space="preserve">## Multilevel Hyperparameters:</w:t>
+      </w:r>
+      <w:r>
+        <w:br/>
+      </w:r>
+      <w:r>
+        <w:rPr>
+          <w:rStyle w:val="VerbatimChar"/>
+        </w:rPr>
+        <w:t xml:space="preserve">## ~Lecturer (Number of levels: 7) </w:t>
+      </w:r>
+      <w:r>
+        <w:br/>
+      </w:r>
+      <w:r>
+        <w:rPr>
+          <w:rStyle w:val="VerbatimChar"/>
+        </w:rPr>
+        <w:t xml:space="preserve">##               Estimate Est.Error l-95% CI u-95% CI Rhat Bulk_ESS Tail_ESS</w:t>
+      </w:r>
+      <w:r>
+        <w:br/>
+      </w:r>
+      <w:r>
+        <w:rPr>
+          <w:rStyle w:val="VerbatimChar"/>
+        </w:rPr>
+        <w:t xml:space="preserve">## sd(Intercept)    69.33     21.09    40.84   120.82 1.00     1031     2155</w:t>
+      </w:r>
+      <w:r>
+        <w:br/>
+      </w:r>
+      <w:r>
+        <w:rPr>
+          <w:rStyle w:val="VerbatimChar"/>
+        </w:rPr>
+        <w:t xml:space="preserve">## </w:t>
+      </w:r>
+      <w:r>
+        <w:br/>
+      </w:r>
+      <w:r>
+        <w:rPr>
+          <w:rStyle w:val="VerbatimChar"/>
+        </w:rPr>
+        <w:t xml:space="preserve">## Regression Coefficients:</w:t>
+      </w:r>
+      <w:r>
+        <w:br/>
+      </w:r>
+      <w:r>
+        <w:rPr>
+          <w:rStyle w:val="VerbatimChar"/>
+        </w:rPr>
+        <w:t xml:space="preserve">##              Estimate Est.Error l-95% CI u-95% CI Rhat Bulk_ESS Tail_ESS</w:t>
+      </w:r>
+      <w:r>
+        <w:br/>
+      </w:r>
+      <w:r>
+        <w:rPr>
+          <w:rStyle w:val="VerbatimChar"/>
+        </w:rPr>
+        <w:t xml:space="preserve">## Intercept        0.55      5.40    -9.88    11.29 1.00     7095     7001</w:t>
+      </w:r>
+      <w:r>
+        <w:br/>
+      </w:r>
+      <w:r>
+        <w:rPr>
+          <w:rStyle w:val="VerbatimChar"/>
+        </w:rPr>
+        <w:t xml:space="preserve">## GroupGroup10     7.30      3.18     1.05    13.60 1.00     5527     6547</w:t>
+      </w:r>
+      <w:r>
+        <w:br/>
+      </w:r>
+      <w:r>
+        <w:rPr>
+          <w:rStyle w:val="VerbatimChar"/>
+        </w:rPr>
+        <w:t xml:space="preserve">## GroupGroup11     6.19      3.13    -0.02    12.23 1.00     4615     6502</w:t>
+      </w:r>
+      <w:r>
+        <w:br/>
+      </w:r>
+      <w:r>
+        <w:rPr>
+          <w:rStyle w:val="VerbatimChar"/>
+        </w:rPr>
+        <w:t xml:space="preserve">## GroupGroup12    -2.59      3.99   -10.34     5.07 1.00     7141     6194</w:t>
+      </w:r>
+      <w:r>
+        <w:br/>
+      </w:r>
+      <w:r>
+        <w:rPr>
+          <w:rStyle w:val="VerbatimChar"/>
+        </w:rPr>
+        <w:t xml:space="preserve">## GroupGroup13     6.65      3.16     0.38    12.68 1.00     5480     6823</w:t>
+      </w:r>
+      <w:r>
+        <w:br/>
+      </w:r>
+      <w:r>
+        <w:rPr>
+          <w:rStyle w:val="VerbatimChar"/>
+        </w:rPr>
+        <w:t xml:space="preserve">## GroupGroup14     2.41      2.98    -3.36     8.23 1.00     5303     7006</w:t>
+      </w:r>
+      <w:r>
+        <w:br/>
+      </w:r>
+      <w:r>
+        <w:rPr>
+          <w:rStyle w:val="VerbatimChar"/>
+        </w:rPr>
+        <w:t xml:space="preserve">## GroupGroup15   -11.89      4.02   -19.73    -4.01 1.00     7601     7109</w:t>
+      </w:r>
+      <w:r>
+        <w:br/>
+      </w:r>
+      <w:r>
+        <w:rPr>
+          <w:rStyle w:val="VerbatimChar"/>
+        </w:rPr>
+        <w:t xml:space="preserve">## GroupGroup2     -0.41      3.51    -7.30     6.36 1.00     6098     6427</w:t>
+      </w:r>
+      <w:r>
+        <w:br/>
+      </w:r>
+      <w:r>
+        <w:rPr>
+          <w:rStyle w:val="VerbatimChar"/>
+        </w:rPr>
+        <w:t xml:space="preserve">## GroupGroup3     14.59      3.19     8.29    20.78 1.00     5312     5941</w:t>
+      </w:r>
+      <w:r>
+        <w:br/>
+      </w:r>
+      <w:r>
+        <w:rPr>
+          <w:rStyle w:val="VerbatimChar"/>
+        </w:rPr>
+        <w:t xml:space="preserve">## GroupGroup4     -3.74      2.82    -9.39     1.78 1.00     4767     5913</w:t>
+      </w:r>
+      <w:r>
+        <w:br/>
+      </w:r>
+      <w:r>
+        <w:rPr>
+          <w:rStyle w:val="VerbatimChar"/>
+        </w:rPr>
+        <w:t xml:space="preserve">## GroupGroup5      8.46      2.72     3.04    13.74 1.00     4616     5778</w:t>
+      </w:r>
+      <w:r>
+        <w:br/>
+      </w:r>
+      <w:r>
+        <w:rPr>
+          <w:rStyle w:val="VerbatimChar"/>
+        </w:rPr>
+        <w:t xml:space="preserve">## GroupGroup6      4.55      3.21    -1.79    10.71 1.00     5620     6590</w:t>
+      </w:r>
+      <w:r>
+        <w:br/>
+      </w:r>
+      <w:r>
+        <w:rPr>
+          <w:rStyle w:val="VerbatimChar"/>
+        </w:rPr>
+        <w:t xml:space="preserve">## GroupGroup7      4.17      3.51    -2.64    11.11 1.00     6602     6853</w:t>
+      </w:r>
+      <w:r>
+        <w:br/>
+      </w:r>
+      <w:r>
+        <w:rPr>
+          <w:rStyle w:val="VerbatimChar"/>
+        </w:rPr>
+        <w:t xml:space="preserve">## GroupGroup8    -10.65      3.01   -16.60    -4.85 1.00     5001     6363</w:t>
+      </w:r>
+      <w:r>
+        <w:br/>
+      </w:r>
+      <w:r>
+        <w:rPr>
+          <w:rStyle w:val="VerbatimChar"/>
+        </w:rPr>
+        <w:t xml:space="preserve">## GroupGroup9      4.18      3.58    -3.09    11.15 1.00     6175     6509</w:t>
+      </w:r>
+      <w:r>
+        <w:br/>
+      </w:r>
+      <w:r>
+        <w:rPr>
+          <w:rStyle w:val="VerbatimChar"/>
+        </w:rPr>
+        <w:t xml:space="preserve">## </w:t>
+      </w:r>
+      <w:r>
+        <w:br/>
+      </w:r>
+      <w:r>
+        <w:rPr>
+          <w:rStyle w:val="VerbatimChar"/>
+        </w:rPr>
+        <w:t xml:space="preserve">## Further Distributional Parameters:</w:t>
+      </w:r>
+      <w:r>
+        <w:br/>
+      </w:r>
+      <w:r>
+        <w:rPr>
+          <w:rStyle w:val="VerbatimChar"/>
+        </w:rPr>
+        <w:t xml:space="preserve">##       Estimate Est.Error l-95% CI u-95% CI Rhat Bulk_ESS Tail_ESS</w:t>
+      </w:r>
+      <w:r>
+        <w:br/>
+      </w:r>
+      <w:r>
+        <w:rPr>
+          <w:rStyle w:val="VerbatimChar"/>
+        </w:rPr>
+        <w:t xml:space="preserve">## sigma     5.23      0.60     4.22     6.54 1.00     5611     6455</w:t>
+      </w:r>
+      <w:r>
+        <w:br/>
+      </w:r>
+      <w:r>
+        <w:rPr>
+          <w:rStyle w:val="VerbatimChar"/>
+        </w:rPr>
+        <w:t xml:space="preserve">## </w:t>
+      </w:r>
+      <w:r>
+        <w:br/>
+      </w:r>
+      <w:r>
+        <w:rPr>
+          <w:rStyle w:val="VerbatimChar"/>
+        </w:rPr>
+        <w:t xml:space="preserve">## Draws were sampled using sampling(NUTS). For each parameter, Bulk_ESS</w:t>
+      </w:r>
+      <w:r>
+        <w:br/>
+      </w:r>
+      <w:r>
+        <w:rPr>
+          <w:rStyle w:val="VerbatimChar"/>
+        </w:rPr>
+        <w:t xml:space="preserve">## and Tail_ESS are effective sample size measures, and Rhat is the potential</w:t>
+      </w:r>
+      <w:r>
+        <w:br/>
+      </w:r>
+      <w:r>
+        <w:rPr>
+          <w:rStyle w:val="VerbatimChar"/>
+        </w:rPr>
+        <w:t xml:space="preserve">## scale reduction factor on split chains (at convergence, Rhat = 1).</w:t>
+      </w:r>
+    </w:p>
+    <w:bookmarkEnd w:id="28"/>
+    <w:bookmarkStart w:id="29" w:name="section-6"/>
+    <w:p>
+      <w:pPr>
+        <w:pStyle w:val="Heading1"/>
+      </w:pPr>
+      <w:r>
+        <w:t xml:space="preserve">7.</w:t>
+      </w:r>
+    </w:p>
+    <w:p>
+      <w:pPr>
+        <w:pStyle w:val="SourceCode"/>
+      </w:pPr>
+      <w:r>
+        <w:rPr>
+          <w:rStyle w:val="NormalTok"/>
+        </w:rPr>
+        <w:t xml:space="preserve">fixed_effects </w:t>
+      </w:r>
+      <w:r>
+        <w:rPr>
+          <w:rStyle w:val="OtherTok"/>
+        </w:rPr>
+        <w:t xml:space="preserve">&lt;-</w:t>
+      </w:r>
+      <w:r>
+        <w:rPr>
+          <w:rStyle w:val="NormalTok"/>
+        </w:rPr>
+        <w:t xml:space="preserve"> </w:t>
+      </w:r>
+      <w:r>
+        <w:rPr>
+          <w:rStyle w:val="FunctionTok"/>
+        </w:rPr>
+        <w:t xml:space="preserve">fixef</w:t>
+      </w:r>
+      <w:r>
+        <w:rPr>
+          <w:rStyle w:val="NormalTok"/>
+        </w:rPr>
+        <w:t xml:space="preserve">(model, </w:t>
+      </w:r>
+      <w:r>
+        <w:rPr>
+          <w:rStyle w:val="AttributeTok"/>
+        </w:rPr>
+        <w:t xml:space="preserve">summary =</w:t>
+      </w:r>
+      <w:r>
+        <w:rPr>
+          <w:rStyle w:val="NormalTok"/>
+        </w:rPr>
+        <w:t xml:space="preserve"> </w:t>
+      </w:r>
+      <w:r>
+        <w:rPr>
+          <w:rStyle w:val="ConstantTok"/>
+        </w:rPr>
+        <w:t xml:space="preserve">TRUE</w:t>
+      </w:r>
+      <w:r>
+        <w:rPr>
+          <w:rStyle w:val="NormalTok"/>
+        </w:rPr>
+        <w:t xml:space="preserve">) </w:t>
+      </w:r>
+      <w:r>
+        <w:br/>
+      </w:r>
+      <w:r>
+        <w:rPr>
+          <w:rStyle w:val="NormalTok"/>
+        </w:rPr>
+        <w:t xml:space="preserve">fit</w:t>
+      </w:r>
+      <w:r>
+        <w:rPr>
+          <w:rStyle w:val="OtherTok"/>
+        </w:rPr>
+        <w:t xml:space="preserve">&lt;-</w:t>
+      </w:r>
+      <w:r>
+        <w:rPr>
+          <w:rStyle w:val="FunctionTok"/>
+        </w:rPr>
+        <w:t xml:space="preserve">fitted</w:t>
+      </w:r>
+      <w:r>
+        <w:rPr>
+          <w:rStyle w:val="NormalTok"/>
+        </w:rPr>
+        <w:t xml:space="preserve">(model)</w:t>
+      </w:r>
+      <w:r>
+        <w:br/>
+      </w:r>
+      <w:r>
+        <w:rPr>
+          <w:rStyle w:val="NormalTok"/>
+        </w:rPr>
+        <w:t xml:space="preserve">pred_vals </w:t>
+      </w:r>
+      <w:r>
+        <w:rPr>
+          <w:rStyle w:val="OtherTok"/>
+        </w:rPr>
+        <w:t xml:space="preserve">&lt;-</w:t>
+      </w:r>
+      <w:r>
+        <w:rPr>
+          <w:rStyle w:val="NormalTok"/>
+        </w:rPr>
+        <w:t xml:space="preserve"> </w:t>
+      </w:r>
+      <w:r>
+        <w:rPr>
+          <w:rStyle w:val="FunctionTok"/>
+        </w:rPr>
+        <w:t xml:space="preserve">predict</w:t>
+      </w:r>
+      <w:r>
+        <w:rPr>
+          <w:rStyle w:val="NormalTok"/>
+        </w:rPr>
+        <w:t xml:space="preserve">(model, </w:t>
+      </w:r>
+      <w:r>
+        <w:rPr>
+          <w:rStyle w:val="AttributeTok"/>
+        </w:rPr>
+        <w:t xml:space="preserve">summary =</w:t>
+      </w:r>
+      <w:r>
+        <w:rPr>
+          <w:rStyle w:val="NormalTok"/>
+        </w:rPr>
+        <w:t xml:space="preserve"> </w:t>
+      </w:r>
+      <w:r>
+        <w:rPr>
+          <w:rStyle w:val="ConstantTok"/>
+        </w:rPr>
+        <w:t xml:space="preserve">TRUE</w:t>
+      </w:r>
+      <w:r>
+        <w:rPr>
+          <w:rStyle w:val="NormalTok"/>
+        </w:rPr>
+        <w:t xml:space="preserve">)</w:t>
+      </w:r>
+      <w:r>
+        <w:br/>
+      </w:r>
+      <w:r>
+        <w:rPr>
+          <w:rStyle w:val="NormalTok"/>
+        </w:rPr>
+        <w:t xml:space="preserve">data_est</w:t>
+      </w:r>
+      <w:r>
+        <w:rPr>
+          <w:rStyle w:val="OtherTok"/>
+        </w:rPr>
+        <w:t xml:space="preserve">&lt;-</w:t>
+      </w:r>
+      <w:r>
+        <w:rPr>
+          <w:rStyle w:val="NormalTok"/>
+        </w:rPr>
+        <w:t xml:space="preserve"> </w:t>
+      </w:r>
+      <w:r>
+        <w:rPr>
+          <w:rStyle w:val="FunctionTok"/>
+        </w:rPr>
+        <w:t xml:space="preserve">cbind</w:t>
+      </w:r>
+      <w:r>
+        <w:rPr>
+          <w:rStyle w:val="NormalTok"/>
+        </w:rPr>
+        <w:t xml:space="preserve">(new_data</w:t>
+      </w:r>
+      <w:r>
+        <w:rPr>
+          <w:rStyle w:val="SpecialCharTok"/>
+        </w:rPr>
+        <w:t xml:space="preserve">$</w:t>
+      </w:r>
+      <w:r>
+        <w:rPr>
+          <w:rStyle w:val="NormalTok"/>
+        </w:rPr>
+        <w:t xml:space="preserve">Group,fit,pred_vals)</w:t>
+      </w:r>
+      <w:r>
+        <w:br/>
+      </w:r>
+      <w:r>
+        <w:rPr>
+          <w:rStyle w:val="NormalTok"/>
+        </w:rPr>
+        <w:t xml:space="preserve">data_est</w:t>
+      </w:r>
+      <w:r>
+        <w:rPr>
+          <w:rStyle w:val="OtherTok"/>
+        </w:rPr>
+        <w:t xml:space="preserve">&lt;-</w:t>
+      </w:r>
+      <w:r>
+        <w:rPr>
+          <w:rStyle w:val="NormalTok"/>
+        </w:rPr>
+        <w:t xml:space="preserve"> data_est[,</w:t>
+      </w:r>
+      <w:r>
+        <w:rPr>
+          <w:rStyle w:val="FunctionTok"/>
+        </w:rPr>
+        <w:t xml:space="preserve">c</w:t>
+      </w:r>
+      <w:r>
+        <w:rPr>
+          <w:rStyle w:val="NormalTok"/>
+        </w:rPr>
+        <w:t xml:space="preserve">(</w:t>
+      </w:r>
+      <w:r>
+        <w:rPr>
+          <w:rStyle w:val="SpecialCharTok"/>
+        </w:rPr>
+        <w:t xml:space="preserve">-</w:t>
+      </w:r>
+      <w:r>
+        <w:rPr>
+          <w:rStyle w:val="DecValTok"/>
+        </w:rPr>
+        <w:t xml:space="preserve">3</w:t>
+      </w:r>
+      <w:r>
+        <w:rPr>
+          <w:rStyle w:val="NormalTok"/>
+        </w:rPr>
+        <w:t xml:space="preserve">,</w:t>
+      </w:r>
+      <w:r>
+        <w:rPr>
+          <w:rStyle w:val="SpecialCharTok"/>
+        </w:rPr>
+        <w:t xml:space="preserve">-</w:t>
+      </w:r>
+      <w:r>
+        <w:rPr>
+          <w:rStyle w:val="DecValTok"/>
+        </w:rPr>
+        <w:t xml:space="preserve">6</w:t>
+      </w:r>
+      <w:r>
+        <w:rPr>
+          <w:rStyle w:val="NormalTok"/>
+        </w:rPr>
+        <w:t xml:space="preserve">,</w:t>
+      </w:r>
+      <w:r>
+        <w:rPr>
+          <w:rStyle w:val="SpecialCharTok"/>
+        </w:rPr>
+        <w:t xml:space="preserve">-</w:t>
+      </w:r>
+      <w:r>
+        <w:rPr>
+          <w:rStyle w:val="DecValTok"/>
+        </w:rPr>
+        <w:t xml:space="preserve">7</w:t>
+      </w:r>
+      <w:r>
+        <w:rPr>
+          <w:rStyle w:val="NormalTok"/>
+        </w:rPr>
+        <w:t xml:space="preserve">)]</w:t>
+      </w:r>
+      <w:r>
+        <w:br/>
+      </w:r>
+      <w:r>
+        <w:rPr>
+          <w:rStyle w:val="FunctionTok"/>
+        </w:rPr>
+        <w:t xml:space="preserve">colnames</w:t>
+      </w:r>
+      <w:r>
+        <w:rPr>
+          <w:rStyle w:val="NormalTok"/>
+        </w:rPr>
+        <w:t xml:space="preserve">(data_est) </w:t>
+      </w:r>
+      <w:r>
+        <w:rPr>
+          <w:rStyle w:val="OtherTok"/>
+        </w:rPr>
+        <w:t xml:space="preserve">&lt;-</w:t>
+      </w:r>
+      <w:r>
+        <w:rPr>
+          <w:rStyle w:val="NormalTok"/>
+        </w:rPr>
+        <w:t xml:space="preserve"> </w:t>
+      </w:r>
+      <w:r>
+        <w:rPr>
+          <w:rStyle w:val="FunctionTok"/>
+        </w:rPr>
+        <w:t xml:space="preserve">c</w:t>
+      </w:r>
+      <w:r>
+        <w:rPr>
+          <w:rStyle w:val="NormalTok"/>
+        </w:rPr>
+        <w:t xml:space="preserve">(</w:t>
+      </w:r>
+      <w:r>
+        <w:rPr>
+          <w:rStyle w:val="StringTok"/>
+        </w:rPr>
+        <w:t xml:space="preserve">"Groups"</w:t>
+      </w:r>
+      <w:r>
+        <w:rPr>
+          <w:rStyle w:val="NormalTok"/>
+        </w:rPr>
+        <w:t xml:space="preserve">,</w:t>
+      </w:r>
+      <w:r>
+        <w:rPr>
+          <w:rStyle w:val="StringTok"/>
+        </w:rPr>
+        <w:t xml:space="preserve">"estimates"</w:t>
+      </w:r>
+      <w:r>
+        <w:rPr>
+          <w:rStyle w:val="NormalTok"/>
+        </w:rPr>
+        <w:t xml:space="preserve">,</w:t>
+      </w:r>
+      <w:r>
+        <w:rPr>
+          <w:rStyle w:val="StringTok"/>
+        </w:rPr>
+        <w:t xml:space="preserve">"CI2.5"</w:t>
+      </w:r>
+      <w:r>
+        <w:rPr>
+          <w:rStyle w:val="NormalTok"/>
+        </w:rPr>
+        <w:t xml:space="preserve">, </w:t>
+      </w:r>
+      <w:r>
+        <w:rPr>
+          <w:rStyle w:val="StringTok"/>
+        </w:rPr>
+        <w:t xml:space="preserve">"CI97.5"</w:t>
+      </w:r>
+      <w:r>
+        <w:rPr>
+          <w:rStyle w:val="NormalTok"/>
+        </w:rPr>
+        <w:t xml:space="preserve">, </w:t>
+      </w:r>
+      <w:r>
+        <w:rPr>
+          <w:rStyle w:val="StringTok"/>
+        </w:rPr>
+        <w:t xml:space="preserve">"PI2.5"</w:t>
+      </w:r>
+      <w:r>
+        <w:rPr>
+          <w:rStyle w:val="NormalTok"/>
+        </w:rPr>
+        <w:t xml:space="preserve">,</w:t>
+      </w:r>
+      <w:r>
+        <w:rPr>
+          <w:rStyle w:val="StringTok"/>
+        </w:rPr>
+        <w:t xml:space="preserve">"PI97.5"</w:t>
+      </w:r>
+      <w:r>
+        <w:rPr>
+          <w:rStyle w:val="NormalTok"/>
+        </w:rPr>
+        <w:t xml:space="preserve">)</w:t>
+      </w:r>
+      <w:r>
+        <w:br/>
+      </w:r>
+      <w:r>
+        <w:rPr>
+          <w:rStyle w:val="FunctionTok"/>
+        </w:rPr>
+        <w:t xml:space="preserve">print</w:t>
+      </w:r>
+      <w:r>
+        <w:rPr>
+          <w:rStyle w:val="NormalTok"/>
+        </w:rPr>
+        <w:t xml:space="preserve">(data_est)</w:t>
+      </w:r>
+    </w:p>
+    <w:p>
+      <w:pPr>
+        <w:pStyle w:val="SourceCode"/>
+      </w:pPr>
+      <w:r>
+        <w:rPr>
+          <w:rStyle w:val="VerbatimChar"/>
+        </w:rPr>
+        <w:t xml:space="preserve">##       Groups    estimates          CI2.5              CI97.5            </w:t>
+      </w:r>
+      <w:r>
+        <w:br/>
+      </w:r>
+      <w:r>
+        <w:rPr>
+          <w:rStyle w:val="VerbatimChar"/>
+        </w:rPr>
+        <w:t xml:space="preserve">##  [1,] "Group1"  "71.8272780567707" "67.3816959338289" "76.4112142948512"</w:t>
+      </w:r>
+      <w:r>
+        <w:br/>
+      </w:r>
+      <w:r>
+        <w:rPr>
+          <w:rStyle w:val="VerbatimChar"/>
+        </w:rPr>
+        <w:t xml:space="preserve">##  [2,] "Group1"  "65.7530073826222" "61.1340245567454" "70.3879099284146"</w:t>
+      </w:r>
+      <w:r>
+        <w:br/>
+      </w:r>
+      <w:r>
+        <w:rPr>
+          <w:rStyle w:val="VerbatimChar"/>
+        </w:rPr>
+        <w:t xml:space="preserve">##  [3,] "Group1"  "67.0585095799337" "62.2179243556079" "71.9085978604208"</w:t>
+      </w:r>
+      <w:r>
+        <w:br/>
+      </w:r>
+      <w:r>
+        <w:rPr>
+          <w:rStyle w:val="VerbatimChar"/>
+        </w:rPr>
+        <w:t xml:space="preserve">##  [4,] "Group1"  "65.6705623144752" "59.4064345126611" "71.8446284371244"</w:t>
+      </w:r>
+      <w:r>
+        <w:br/>
+      </w:r>
+      <w:r>
+        <w:rPr>
+          <w:rStyle w:val="VerbatimChar"/>
+        </w:rPr>
+        <w:t xml:space="preserve">##  [5,] "Group2"  "71.4208303568521" "65.0027090835831" "77.5059755235686"</w:t>
+      </w:r>
+      <w:r>
+        <w:br/>
+      </w:r>
+      <w:r>
+        <w:rPr>
+          <w:rStyle w:val="VerbatimChar"/>
+        </w:rPr>
+        <w:t xml:space="preserve">##  [6,] "Group2"  "61.2094442346895" "54.8867991241413" "67.5396776182671"</w:t>
+      </w:r>
+      <w:r>
+        <w:br/>
+      </w:r>
+      <w:r>
+        <w:rPr>
+          <w:rStyle w:val="VerbatimChar"/>
+        </w:rPr>
+        <w:t xml:space="preserve">##  [7,] "Group2"  "65.3465596827036" "59.1047599499906" "71.5743184187067"</w:t>
+      </w:r>
+      <w:r>
+        <w:br/>
+      </w:r>
+      <w:r>
+        <w:rPr>
+          <w:rStyle w:val="VerbatimChar"/>
+        </w:rPr>
+        <w:t xml:space="preserve">##  [8,] "Group3"  "86.4172705610843" "80.7260450650427" "92.0439757142154"</w:t>
+      </w:r>
+      <w:r>
+        <w:br/>
+      </w:r>
+      <w:r>
+        <w:rPr>
+          <w:rStyle w:val="VerbatimChar"/>
+        </w:rPr>
+        <w:t xml:space="preserve">##  [9,] "Group3"  "76.2058844389217" "70.2311466134201" "82.0572419537057"</w:t>
+      </w:r>
+      <w:r>
+        <w:br/>
+      </w:r>
+      <w:r>
+        <w:rPr>
+          <w:rStyle w:val="VerbatimChar"/>
+        </w:rPr>
+        <w:t xml:space="preserve">## [10,] "Group3"  "80.3429998869358" "74.5937957207956" "85.9971111088454"</w:t>
+      </w:r>
+      <w:r>
+        <w:br/>
+      </w:r>
+      <w:r>
+        <w:rPr>
+          <w:rStyle w:val="VerbatimChar"/>
+        </w:rPr>
+        <w:t xml:space="preserve">## [11,] "Group3"  "81.6485020842473" "75.9203752195219" "87.559335199664" </w:t>
+      </w:r>
+      <w:r>
+        <w:br/>
+      </w:r>
+      <w:r>
+        <w:rPr>
+          <w:rStyle w:val="VerbatimChar"/>
+        </w:rPr>
+        <w:t xml:space="preserve">## [12,] "Group4"  "68.0883283980066" "63.0886187448433" "73.0234567657312"</w:t>
+      </w:r>
+      <w:r>
+        <w:br/>
+      </w:r>
+      <w:r>
+        <w:rPr>
+          <w:rStyle w:val="VerbatimChar"/>
+        </w:rPr>
+        <w:t xml:space="preserve">## [13,] "Group4"  "57.876942275844"  "52.4857880135655" "63.273016555994" </w:t>
+      </w:r>
+      <w:r>
+        <w:br/>
+      </w:r>
+      <w:r>
+        <w:rPr>
+          <w:rStyle w:val="VerbatimChar"/>
+        </w:rPr>
+        <w:t xml:space="preserve">## [14,] "Group4"  "62.0140577238581" "56.9641910388435" "67.1495746696826"</w:t>
+      </w:r>
+      <w:r>
+        <w:br/>
+      </w:r>
+      <w:r>
+        <w:rPr>
+          <w:rStyle w:val="VerbatimChar"/>
+        </w:rPr>
+        <w:t xml:space="preserve">## [15,] "Group4"  "64.4781733370902" "58.8507950932111" "70.0650308301038"</w:t>
+      </w:r>
+      <w:r>
+        <w:br/>
+      </w:r>
+      <w:r>
+        <w:rPr>
+          <w:rStyle w:val="VerbatimChar"/>
+        </w:rPr>
+        <w:t xml:space="preserve">## [16,] "Group4"  "69.2742624782087" "62.9145760395773" "75.721021775319" </w:t>
+      </w:r>
+      <w:r>
+        <w:br/>
+      </w:r>
+      <w:r>
+        <w:rPr>
+          <w:rStyle w:val="VerbatimChar"/>
+        </w:rPr>
+        <w:t xml:space="preserve">## [17,] "Group4"  "61.9316126557111" "55.5175945351252" "68.3083534677343"</w:t>
+      </w:r>
+      <w:r>
+        <w:br/>
+      </w:r>
+      <w:r>
+        <w:rPr>
+          <w:rStyle w:val="VerbatimChar"/>
+        </w:rPr>
+        <w:t xml:space="preserve">## [18,] "Group5"  "80.2874769805864" "75.6229885358906" "84.9487996910524"</w:t>
+      </w:r>
+      <w:r>
+        <w:br/>
+      </w:r>
+      <w:r>
+        <w:rPr>
+          <w:rStyle w:val="VerbatimChar"/>
+        </w:rPr>
+        <w:t xml:space="preserve">## [19,] "Group5"  "70.0760908584238" "64.8656681201077" "75.2194785458619"</w:t>
+      </w:r>
+      <w:r>
+        <w:br/>
+      </w:r>
+      <w:r>
+        <w:rPr>
+          <w:rStyle w:val="VerbatimChar"/>
+        </w:rPr>
+        <w:t xml:space="preserve">## [20,] "Group5"  "74.2132063064379" "69.2741979720579" "79.0941189983148"</w:t>
+      </w:r>
+      <w:r>
+        <w:br/>
+      </w:r>
+      <w:r>
+        <w:rPr>
+          <w:rStyle w:val="VerbatimChar"/>
+        </w:rPr>
+        <w:t xml:space="preserve">## [21,] "Group5"  "75.5187085037494" "70.4088081946458" "80.5985805501959"</w:t>
+      </w:r>
+      <w:r>
+        <w:br/>
+      </w:r>
+      <w:r>
+        <w:rPr>
+          <w:rStyle w:val="VerbatimChar"/>
+        </w:rPr>
+        <w:t xml:space="preserve">## [22,] "Group5"  "76.6773219196699" "71.2892428751487" "82.0558730428591"</w:t>
+      </w:r>
+      <w:r>
+        <w:br/>
+      </w:r>
+      <w:r>
+        <w:rPr>
+          <w:rStyle w:val="VerbatimChar"/>
+        </w:rPr>
+        <w:t xml:space="preserve">## [23,] "Group5"  "81.4734110607885" "75.1224599664591" "87.6593396661382"</w:t>
+      </w:r>
+      <w:r>
+        <w:br/>
+      </w:r>
+      <w:r>
+        <w:rPr>
+          <w:rStyle w:val="VerbatimChar"/>
+        </w:rPr>
+        <w:t xml:space="preserve">## [24,] "Group5"  "74.1307612382909" "67.7582583398329" "80.527614810006" </w:t>
+      </w:r>
+      <w:r>
+        <w:br/>
+      </w:r>
+      <w:r>
+        <w:rPr>
+          <w:rStyle w:val="VerbatimChar"/>
+        </w:rPr>
+        <w:t xml:space="preserve">## [25,] "Group6"  "76.375284456637"  "70.6003907133281" "82.0217298729476"</w:t>
+      </w:r>
+      <w:r>
+        <w:br/>
+      </w:r>
+      <w:r>
+        <w:rPr>
+          <w:rStyle w:val="VerbatimChar"/>
+        </w:rPr>
+        <w:t xml:space="preserve">## [26,] "Group6"  "66.1638983344744" "60.3862381416535" "72.042573552306" </w:t>
+      </w:r>
+      <w:r>
+        <w:br/>
+      </w:r>
+      <w:r>
+        <w:rPr>
+          <w:rStyle w:val="VerbatimChar"/>
+        </w:rPr>
+        <w:t xml:space="preserve">## [27,] "Group6"  "70.3010137824885" "64.5548896359787" "75.952396185621" </w:t>
+      </w:r>
+      <w:r>
+        <w:br/>
+      </w:r>
+      <w:r>
+        <w:rPr>
+          <w:rStyle w:val="VerbatimChar"/>
+        </w:rPr>
+        <w:t xml:space="preserve">## [28,] "Group6"  "71.6065159798"    "65.6952579626673" "77.3350560709897"</w:t>
+      </w:r>
+      <w:r>
+        <w:br/>
+      </w:r>
+      <w:r>
+        <w:rPr>
+          <w:rStyle w:val="VerbatimChar"/>
+        </w:rPr>
+        <w:t xml:space="preserve">## [29,] "Group7"  "75.9984937441552" "69.4482304143084" "82.49735871699"  </w:t>
+      </w:r>
+      <w:r>
+        <w:br/>
+      </w:r>
+      <w:r>
+        <w:rPr>
+          <w:rStyle w:val="VerbatimChar"/>
+        </w:rPr>
+        <w:t xml:space="preserve">## [30,] "Group7"  "69.9242230700067" "63.3371327254529" "76.3059887769748"</w:t>
+      </w:r>
+      <w:r>
+        <w:br/>
+      </w:r>
+      <w:r>
+        <w:rPr>
+          <w:rStyle w:val="VerbatimChar"/>
+        </w:rPr>
+        <w:t xml:space="preserve">## [31,] "Group7"  "69.8417780018598" "62.6067410468639" "76.9774789921705"</w:t>
+      </w:r>
+      <w:r>
+        <w:br/>
+      </w:r>
+      <w:r>
+        <w:rPr>
+          <w:rStyle w:val="VerbatimChar"/>
+        </w:rPr>
+        <w:t xml:space="preserve">## [32,] "Group8"  "61.1752079519541" "56.040594034897"  "66.4472817565804"</w:t>
+      </w:r>
+      <w:r>
+        <w:br/>
+      </w:r>
+      <w:r>
+        <w:rPr>
+          <w:rStyle w:val="VerbatimChar"/>
+        </w:rPr>
+        <w:t xml:space="preserve">## [33,] "Group8"  "50.9638218297915" "45.4864541674483" "56.6310717439124"</w:t>
+      </w:r>
+      <w:r>
+        <w:br/>
+      </w:r>
+      <w:r>
+        <w:rPr>
+          <w:rStyle w:val="VerbatimChar"/>
+        </w:rPr>
+        <w:t xml:space="preserve">## [34,] "Group8"  "56.4064394751171" "50.8662107537131" "61.9628315050973"</w:t>
+      </w:r>
+      <w:r>
+        <w:br/>
+      </w:r>
+      <w:r>
+        <w:rPr>
+          <w:rStyle w:val="VerbatimChar"/>
+        </w:rPr>
+        <w:t xml:space="preserve">## [35,] "Group8"  "57.5650528910377" "51.7004528161433" "63.4417788379237"</w:t>
+      </w:r>
+      <w:r>
+        <w:br/>
+      </w:r>
+      <w:r>
+        <w:rPr>
+          <w:rStyle w:val="VerbatimChar"/>
+        </w:rPr>
+        <w:t xml:space="preserve">## [36,] "Group8"  "62.3611420321563" "55.9321631886962" "68.9170444464736"</w:t>
+      </w:r>
+      <w:r>
+        <w:br/>
+      </w:r>
+      <w:r>
+        <w:rPr>
+          <w:rStyle w:val="VerbatimChar"/>
+        </w:rPr>
+        <w:t xml:space="preserve">## [37,] "Group9"  "76.0062641887419" "69.5958324069556" "82.4551120500761"</w:t>
+      </w:r>
+      <w:r>
+        <w:br/>
+      </w:r>
+      <w:r>
+        <w:rPr>
+          <w:rStyle w:val="VerbatimChar"/>
+        </w:rPr>
+        <w:t xml:space="preserve">## [38,] "Group9"  "71.2374957119049" "64.4626513717561" "77.6906945742784"</w:t>
+      </w:r>
+      <w:r>
+        <w:br/>
+      </w:r>
+      <w:r>
+        <w:rPr>
+          <w:rStyle w:val="VerbatimChar"/>
+        </w:rPr>
+        <w:t xml:space="preserve">## [39,] "Group9"  "72.3961091278255" "65.599554954103"  "79.1489782937374"</w:t>
+      </w:r>
+      <w:r>
+        <w:br/>
+      </w:r>
+      <w:r>
+        <w:rPr>
+          <w:rStyle w:val="VerbatimChar"/>
+        </w:rPr>
+        <w:t xml:space="preserve">## [40,] "Group10" "79.1274661003822" "73.4945554755566" "84.6533574848276"</w:t>
+      </w:r>
+      <w:r>
+        <w:br/>
+      </w:r>
+      <w:r>
+        <w:rPr>
+          <w:rStyle w:val="VerbatimChar"/>
+        </w:rPr>
+        <w:t xml:space="preserve">## [41,] "Group10" "68.9160799782196" "63.0762009066233" "74.8385060432002"</w:t>
+      </w:r>
+      <w:r>
+        <w:br/>
+      </w:r>
+      <w:r>
+        <w:rPr>
+          <w:rStyle w:val="VerbatimChar"/>
+        </w:rPr>
+        <w:t xml:space="preserve">## [42,] "Group10" "73.0531954262337" "67.2815550552564" "78.6629353654037"</w:t>
+      </w:r>
+      <w:r>
+        <w:br/>
+      </w:r>
+      <w:r>
+        <w:rPr>
+          <w:rStyle w:val="VerbatimChar"/>
+        </w:rPr>
+        <w:t xml:space="preserve">## [43,] "Group10" "75.5173110394658" "69.3821620171653" "81.4785890891563"</w:t>
+      </w:r>
+      <w:r>
+        <w:br/>
+      </w:r>
+      <w:r>
+        <w:rPr>
+          <w:rStyle w:val="VerbatimChar"/>
+        </w:rPr>
+        <w:t xml:space="preserve">## [44,] "Group11" "78.0201597755601" "72.538452987675"  "83.501180185899" </w:t>
+      </w:r>
+      <w:r>
+        <w:br/>
+      </w:r>
+      <w:r>
+        <w:rPr>
+          <w:rStyle w:val="VerbatimChar"/>
+        </w:rPr>
+        <w:t xml:space="preserve">## [45,] "Group11" "67.8087736533975" "62.0237200258789" "73.581278748563" </w:t>
+      </w:r>
+      <w:r>
+        <w:br/>
+      </w:r>
+      <w:r>
+        <w:rPr>
+          <w:rStyle w:val="VerbatimChar"/>
+        </w:rPr>
+        <w:t xml:space="preserve">## [46,] "Group11" "71.9458891014116" "66.3293294975236" "77.4095346074365"</w:t>
+      </w:r>
+      <w:r>
+        <w:br/>
+      </w:r>
+      <w:r>
+        <w:rPr>
+          <w:rStyle w:val="VerbatimChar"/>
+        </w:rPr>
+        <w:t xml:space="preserve">## [47,] "Group11" "73.2513912987231" "67.596040126721"  "79.0825536571339"</w:t>
+      </w:r>
+      <w:r>
+        <w:br/>
+      </w:r>
+      <w:r>
+        <w:rPr>
+          <w:rStyle w:val="VerbatimChar"/>
+        </w:rPr>
+        <w:t xml:space="preserve">## [48,] "Group12" "63.1627854784364" "56.0022364125137" "70.5742067622025"</w:t>
+      </w:r>
+      <w:r>
+        <w:br/>
+      </w:r>
+      <w:r>
+        <w:rPr>
+          <w:rStyle w:val="VerbatimChar"/>
+        </w:rPr>
+        <w:t xml:space="preserve">## [49,] "Group12" "64.4682876757479" "57.2297135751689" "71.9031227757326"</w:t>
+      </w:r>
+      <w:r>
+        <w:br/>
+      </w:r>
+      <w:r>
+        <w:rPr>
+          <w:rStyle w:val="VerbatimChar"/>
+        </w:rPr>
+        <w:t xml:space="preserve">## [50,] "Group13" "78.480260502871"  "72.766595133667"  "84.1536689462767"</w:t>
+      </w:r>
+      <w:r>
+        <w:br/>
+      </w:r>
+      <w:r>
+        <w:rPr>
+          <w:rStyle w:val="VerbatimChar"/>
+        </w:rPr>
+        <w:t xml:space="preserve">## [51,] "Group13" "68.2688743807084" "62.5146319104754" "74.0707345315984"</w:t>
+      </w:r>
+      <w:r>
+        <w:br/>
+      </w:r>
+      <w:r>
+        <w:rPr>
+          <w:rStyle w:val="VerbatimChar"/>
+        </w:rPr>
+        <w:t xml:space="preserve">## [52,] "Group13" "72.4059898287225" "66.704336463304"  "78.0571982865767"</w:t>
+      </w:r>
+      <w:r>
+        <w:br/>
+      </w:r>
+      <w:r>
+        <w:rPr>
+          <w:rStyle w:val="VerbatimChar"/>
+        </w:rPr>
+        <w:t xml:space="preserve">## [53,] "Group13" "73.711492026034"  "67.7903880933131" "79.4895172344469"</w:t>
+      </w:r>
+      <w:r>
+        <w:br/>
+      </w:r>
+      <w:r>
+        <w:rPr>
+          <w:rStyle w:val="VerbatimChar"/>
+        </w:rPr>
+        <w:t xml:space="preserve">## [54,] "Group14" "74.2346100147019" "68.9564877987208" "79.5728542140803"</w:t>
+      </w:r>
+      <w:r>
+        <w:br/>
+      </w:r>
+      <w:r>
+        <w:rPr>
+          <w:rStyle w:val="VerbatimChar"/>
+        </w:rPr>
+        <w:t xml:space="preserve">## [55,] "Group14" "68.1603393405534" "62.8708645702476" "73.6684991153242"</w:t>
+      </w:r>
+      <w:r>
+        <w:br/>
+      </w:r>
+      <w:r>
+        <w:rPr>
+          <w:rStyle w:val="VerbatimChar"/>
+        </w:rPr>
+        <w:t xml:space="preserve">## [56,] "Group14" "69.4658415378649" "63.9512725324973" "74.9456333043901"</w:t>
+      </w:r>
+      <w:r>
+        <w:br/>
+      </w:r>
+      <w:r>
+        <w:rPr>
+          <w:rStyle w:val="VerbatimChar"/>
+        </w:rPr>
+        <w:t xml:space="preserve">## [57,] "Group14" "70.6244549537854" "64.6156820600251" "76.6406167213093"</w:t>
+      </w:r>
+      <w:r>
+        <w:br/>
+      </w:r>
+      <w:r>
+        <w:rPr>
+          <w:rStyle w:val="VerbatimChar"/>
+        </w:rPr>
+        <w:t xml:space="preserve">## [58,] "Group14" "75.420544094904"  "68.8842012956683" "81.8760918931131"</w:t>
+      </w:r>
+      <w:r>
+        <w:br/>
+      </w:r>
+      <w:r>
+        <w:rPr>
+          <w:rStyle w:val="VerbatimChar"/>
+        </w:rPr>
+        <w:t xml:space="preserve">## [59,] "Group15" "59.936884350606"  "52.6339027467024" "67.4675222261554"</w:t>
+      </w:r>
+      <w:r>
+        <w:br/>
+      </w:r>
+      <w:r>
+        <w:rPr>
+          <w:rStyle w:val="VerbatimChar"/>
+        </w:rPr>
+        <w:t xml:space="preserve">## [60,] "Group15" "56.3267292896895" "48.9360511809967" "64.0786497938627"</w:t>
+      </w:r>
+      <w:r>
+        <w:br/>
+      </w:r>
+      <w:r>
+        <w:rPr>
+          <w:rStyle w:val="VerbatimChar"/>
+        </w:rPr>
+        <w:t xml:space="preserve">##       PI2.5              PI97.5            </w:t>
+      </w:r>
+      <w:r>
+        <w:br/>
+      </w:r>
+      <w:r>
+        <w:rPr>
+          <w:rStyle w:val="VerbatimChar"/>
+        </w:rPr>
+        <w:t xml:space="preserve">##  [1,] "60.4065279581106" "83.137296788773" </w:t>
+      </w:r>
+      <w:r>
+        <w:br/>
+      </w:r>
+      <w:r>
+        <w:rPr>
+          <w:rStyle w:val="VerbatimChar"/>
+        </w:rPr>
+        <w:t xml:space="preserve">##  [2,] "54.4572791992896" "77.0418335949967"</w:t>
+      </w:r>
+      <w:r>
+        <w:br/>
+      </w:r>
+      <w:r>
+        <w:rPr>
+          <w:rStyle w:val="VerbatimChar"/>
+        </w:rPr>
+        <w:t xml:space="preserve">##  [3,] "55.9494672407719" "78.6774846638292"</w:t>
+      </w:r>
+      <w:r>
+        <w:br/>
+      </w:r>
+      <w:r>
+        <w:rPr>
+          <w:rStyle w:val="VerbatimChar"/>
+        </w:rPr>
+        <w:t xml:space="preserve">##  [4,] "53.8071728666516" "77.7275393392395"</w:t>
+      </w:r>
+      <w:r>
+        <w:br/>
+      </w:r>
+      <w:r>
+        <w:rPr>
+          <w:rStyle w:val="VerbatimChar"/>
+        </w:rPr>
+        <w:t xml:space="preserve">##  [5,] "59.4430049099204" "83.4082858665242"</w:t>
+      </w:r>
+      <w:r>
+        <w:br/>
+      </w:r>
+      <w:r>
+        <w:rPr>
+          <w:rStyle w:val="VerbatimChar"/>
+        </w:rPr>
+        <w:t xml:space="preserve">##  [6,] "49.1111869951962" "73.2213278028708"</w:t>
+      </w:r>
+      <w:r>
+        <w:br/>
+      </w:r>
+      <w:r>
+        <w:rPr>
+          <w:rStyle w:val="VerbatimChar"/>
+        </w:rPr>
+        <w:t xml:space="preserve">##  [7,] "53.2530567686497" "77.6379947229517"</w:t>
+      </w:r>
+      <w:r>
+        <w:br/>
+      </w:r>
+      <w:r>
+        <w:rPr>
+          <w:rStyle w:val="VerbatimChar"/>
+        </w:rPr>
+        <w:t xml:space="preserve">##  [8,] "74.4587092459479" "97.986456228298" </w:t>
+      </w:r>
+      <w:r>
+        <w:br/>
+      </w:r>
+      <w:r>
+        <w:rPr>
+          <w:rStyle w:val="VerbatimChar"/>
+        </w:rPr>
+        <w:t xml:space="preserve">##  [9,] "64.2076266693005" "87.9725112422199"</w:t>
+      </w:r>
+      <w:r>
+        <w:br/>
+      </w:r>
+      <w:r>
+        <w:rPr>
+          <w:rStyle w:val="VerbatimChar"/>
+        </w:rPr>
+        <w:t xml:space="preserve">## [10,] "68.5004462436281" "92.2172603225143"</w:t>
+      </w:r>
+      <w:r>
+        <w:br/>
+      </w:r>
+      <w:r>
+        <w:rPr>
+          <w:rStyle w:val="VerbatimChar"/>
+        </w:rPr>
+        <w:t xml:space="preserve">## [11,] "69.729547965189"  "93.5626984818983"</w:t>
+      </w:r>
+      <w:r>
+        <w:br/>
+      </w:r>
+      <w:r>
+        <w:rPr>
+          <w:rStyle w:val="VerbatimChar"/>
+        </w:rPr>
+        <w:t xml:space="preserve">## [12,] "56.6233671539857" "79.5763398678036"</w:t>
+      </w:r>
+      <w:r>
+        <w:br/>
+      </w:r>
+      <w:r>
+        <w:rPr>
+          <w:rStyle w:val="VerbatimChar"/>
+        </w:rPr>
+        <w:t xml:space="preserve">## [13,] "46.3861872896246" "69.5648314228824"</w:t>
+      </w:r>
+      <w:r>
+        <w:br/>
+      </w:r>
+      <w:r>
+        <w:rPr>
+          <w:rStyle w:val="VerbatimChar"/>
+        </w:rPr>
+        <w:t xml:space="preserve">## [14,] "50.376639470849"  "73.7638782385496"</w:t>
+      </w:r>
+      <w:r>
+        <w:br/>
+      </w:r>
+      <w:r>
+        <w:rPr>
+          <w:rStyle w:val="VerbatimChar"/>
+        </w:rPr>
+        <w:t xml:space="preserve">## [15,] "52.7626926687926" "76.2194996834338"</w:t>
+      </w:r>
+      <w:r>
+        <w:br/>
+      </w:r>
+      <w:r>
+        <w:rPr>
+          <w:rStyle w:val="VerbatimChar"/>
+        </w:rPr>
+        <w:t xml:space="preserve">## [16,] "57.062781067509"  "81.5169053053449"</w:t>
+      </w:r>
+      <w:r>
+        <w:br/>
+      </w:r>
+      <w:r>
+        <w:rPr>
+          <w:rStyle w:val="VerbatimChar"/>
+        </w:rPr>
+        <w:t xml:space="preserve">## [17,] "49.5878652967018" "74.1298691349211"</w:t>
+      </w:r>
+      <w:r>
+        <w:br/>
+      </w:r>
+      <w:r>
+        <w:rPr>
+          <w:rStyle w:val="VerbatimChar"/>
+        </w:rPr>
+        <w:t xml:space="preserve">## [18,] "68.7697157820018" "91.8654357110091"</w:t>
+      </w:r>
+      <w:r>
+        <w:br/>
+      </w:r>
+      <w:r>
+        <w:rPr>
+          <w:rStyle w:val="VerbatimChar"/>
+        </w:rPr>
+        <w:t xml:space="preserve">## [19,] "58.1319337852532" "81.5557568844457"</w:t>
+      </w:r>
+      <w:r>
+        <w:br/>
+      </w:r>
+      <w:r>
+        <w:rPr>
+          <w:rStyle w:val="VerbatimChar"/>
+        </w:rPr>
+        <w:t xml:space="preserve">## [20,] "62.4552780366887" "85.780737347761" </w:t>
+      </w:r>
+      <w:r>
+        <w:br/>
+      </w:r>
+      <w:r>
+        <w:rPr>
+          <w:rStyle w:val="VerbatimChar"/>
+        </w:rPr>
+        <w:t xml:space="preserve">## [21,] "64.0939421589276" "86.9749013064858"</w:t>
+      </w:r>
+      <w:r>
+        <w:br/>
+      </w:r>
+      <w:r>
+        <w:rPr>
+          <w:rStyle w:val="VerbatimChar"/>
+        </w:rPr>
+        <w:t xml:space="preserve">## [22,] "65.0161851971176" "88.6637371448674"</w:t>
+      </w:r>
+      <w:r>
+        <w:br/>
+      </w:r>
+      <w:r>
+        <w:rPr>
+          <w:rStyle w:val="VerbatimChar"/>
+        </w:rPr>
+        <w:t xml:space="preserve">## [23,] "69.1241564648905" "93.5198845634234"</w:t>
+      </w:r>
+      <w:r>
+        <w:br/>
+      </w:r>
+      <w:r>
+        <w:rPr>
+          <w:rStyle w:val="VerbatimChar"/>
+        </w:rPr>
+        <w:t xml:space="preserve">## [24,] "61.733117173898"  "86.2642988234008"</w:t>
+      </w:r>
+      <w:r>
+        <w:br/>
+      </w:r>
+      <w:r>
+        <w:rPr>
+          <w:rStyle w:val="VerbatimChar"/>
+        </w:rPr>
+        <w:t xml:space="preserve">## [25,] "64.7107109003848" "88.3114496328109"</w:t>
+      </w:r>
+      <w:r>
+        <w:br/>
+      </w:r>
+      <w:r>
+        <w:rPr>
+          <w:rStyle w:val="VerbatimChar"/>
+        </w:rPr>
+        <w:t xml:space="preserve">## [26,] "54.4401973262443" "78.0324202206171"</w:t>
+      </w:r>
+      <w:r>
+        <w:br/>
+      </w:r>
+      <w:r>
+        <w:rPr>
+          <w:rStyle w:val="VerbatimChar"/>
+        </w:rPr>
+        <w:t xml:space="preserve">## [27,] "58.5113426879855" "82.1063370617349"</w:t>
+      </w:r>
+      <w:r>
+        <w:br/>
+      </w:r>
+      <w:r>
+        <w:rPr>
+          <w:rStyle w:val="VerbatimChar"/>
+        </w:rPr>
+        <w:t xml:space="preserve">## [28,] "59.4562014138564" "83.2728023546783"</w:t>
+      </w:r>
+      <w:r>
+        <w:br/>
+      </w:r>
+      <w:r>
+        <w:rPr>
+          <w:rStyle w:val="VerbatimChar"/>
+        </w:rPr>
+        <w:t xml:space="preserve">## [29,] "63.6953883734381" "88.0606586308747"</w:t>
+      </w:r>
+      <w:r>
+        <w:br/>
+      </w:r>
+      <w:r>
+        <w:rPr>
+          <w:rStyle w:val="VerbatimChar"/>
+        </w:rPr>
+        <w:t xml:space="preserve">## [30,] "57.482245054093"  "81.9912793021463"</w:t>
+      </w:r>
+      <w:r>
+        <w:br/>
+      </w:r>
+      <w:r>
+        <w:rPr>
+          <w:rStyle w:val="VerbatimChar"/>
+        </w:rPr>
+        <w:t xml:space="preserve">## [31,] "57.5152134845802" "82.2702768205298"</w:t>
+      </w:r>
+      <w:r>
+        <w:br/>
+      </w:r>
+      <w:r>
+        <w:rPr>
+          <w:rStyle w:val="VerbatimChar"/>
+        </w:rPr>
+        <w:t xml:space="preserve">## [32,] "49.5561795055253" "72.7662309189912"</w:t>
+      </w:r>
+      <w:r>
+        <w:br/>
+      </w:r>
+      <w:r>
+        <w:rPr>
+          <w:rStyle w:val="VerbatimChar"/>
+        </w:rPr>
+        <w:t xml:space="preserve">## [33,] "39.2229626666422" "62.8916005466645"</w:t>
+      </w:r>
+      <w:r>
+        <w:br/>
+      </w:r>
+      <w:r>
+        <w:rPr>
+          <w:rStyle w:val="VerbatimChar"/>
+        </w:rPr>
+        <w:t xml:space="preserve">## [34,] "44.8632095666826" "68.1796236024637"</w:t>
+      </w:r>
+      <w:r>
+        <w:br/>
+      </w:r>
+      <w:r>
+        <w:rPr>
+          <w:rStyle w:val="VerbatimChar"/>
+        </w:rPr>
+        <w:t xml:space="preserve">## [35,] "45.7092020293289" "69.4316540037957"</w:t>
+      </w:r>
+      <w:r>
+        <w:br/>
+      </w:r>
+      <w:r>
+        <w:rPr>
+          <w:rStyle w:val="VerbatimChar"/>
+        </w:rPr>
+        <w:t xml:space="preserve">## [36,] "50.0736091958088" "74.589076719306" </w:t>
+      </w:r>
+      <w:r>
+        <w:br/>
+      </w:r>
+      <w:r>
+        <w:rPr>
+          <w:rStyle w:val="VerbatimChar"/>
+        </w:rPr>
+        <w:t xml:space="preserve">## [37,] "63.464082599961"  "88.2539888337848"</w:t>
+      </w:r>
+      <w:r>
+        <w:br/>
+      </w:r>
+      <w:r>
+        <w:rPr>
+          <w:rStyle w:val="VerbatimChar"/>
+        </w:rPr>
+        <w:t xml:space="preserve">## [38,] "59.0306585853351" "83.1020208256652"</w:t>
+      </w:r>
+      <w:r>
+        <w:br/>
+      </w:r>
+      <w:r>
+        <w:rPr>
+          <w:rStyle w:val="VerbatimChar"/>
+        </w:rPr>
+        <w:t xml:space="preserve">## [39,] "60.0739637370645" "84.5418967438473"</w:t>
+      </w:r>
+      <w:r>
+        <w:br/>
+      </w:r>
+      <w:r>
+        <w:rPr>
+          <w:rStyle w:val="VerbatimChar"/>
+        </w:rPr>
+        <w:t xml:space="preserve">## [40,] "67.1500063166837" "90.7513358295395"</w:t>
+      </w:r>
+      <w:r>
+        <w:br/>
+      </w:r>
+      <w:r>
+        <w:rPr>
+          <w:rStyle w:val="VerbatimChar"/>
+        </w:rPr>
+        <w:t xml:space="preserve">## [41,] "57.0659357871602" "80.7338002362295"</w:t>
+      </w:r>
+      <w:r>
+        <w:br/>
+      </w:r>
+      <w:r>
+        <w:rPr>
+          <w:rStyle w:val="VerbatimChar"/>
+        </w:rPr>
+        <w:t xml:space="preserve">## [42,] "61.0701395132688" "85.0032309208408"</w:t>
+      </w:r>
+      <w:r>
+        <w:br/>
+      </w:r>
+      <w:r>
+        <w:rPr>
+          <w:rStyle w:val="VerbatimChar"/>
+        </w:rPr>
+        <w:t xml:space="preserve">## [43,] "63.4055372855378" "87.796045925465" </w:t>
+      </w:r>
+      <w:r>
+        <w:br/>
+      </w:r>
+      <w:r>
+        <w:rPr>
+          <w:rStyle w:val="VerbatimChar"/>
+        </w:rPr>
+        <w:t xml:space="preserve">## [44,] "66.3445468862034" "89.6938408414282"</w:t>
+      </w:r>
+      <w:r>
+        <w:br/>
+      </w:r>
+      <w:r>
+        <w:rPr>
+          <w:rStyle w:val="VerbatimChar"/>
+        </w:rPr>
+        <w:t xml:space="preserve">## [45,] "56.0582577793975" "79.6389205063761"</w:t>
+      </w:r>
+      <w:r>
+        <w:br/>
+      </w:r>
+      <w:r>
+        <w:rPr>
+          <w:rStyle w:val="VerbatimChar"/>
+        </w:rPr>
+        <w:t xml:space="preserve">## [46,] "60.0368097510303" "83.7127280212161"</w:t>
+      </w:r>
+      <w:r>
+        <w:br/>
+      </w:r>
+      <w:r>
+        <w:rPr>
+          <w:rStyle w:val="VerbatimChar"/>
+        </w:rPr>
+        <w:t xml:space="preserve">## [47,] "61.272601008131"  "84.7055432644049"</w:t>
+      </w:r>
+      <w:r>
+        <w:br/>
+      </w:r>
+      <w:r>
+        <w:rPr>
+          <w:rStyle w:val="VerbatimChar"/>
+        </w:rPr>
+        <w:t xml:space="preserve">## [48,] "50.5214375759365" "75.9759590711846"</w:t>
+      </w:r>
+      <w:r>
+        <w:br/>
+      </w:r>
+      <w:r>
+        <w:rPr>
+          <w:rStyle w:val="VerbatimChar"/>
+        </w:rPr>
+        <w:t xml:space="preserve">## [49,] "52.1048382587593" "77.0912589839781"</w:t>
+      </w:r>
+      <w:r>
+        <w:br/>
+      </w:r>
+      <w:r>
+        <w:rPr>
+          <w:rStyle w:val="VerbatimChar"/>
+        </w:rPr>
+        <w:t xml:space="preserve">## [50,] "66.699840594653"  "90.0425792479024"</w:t>
+      </w:r>
+      <w:r>
+        <w:br/>
+      </w:r>
+      <w:r>
+        <w:rPr>
+          <w:rStyle w:val="VerbatimChar"/>
+        </w:rPr>
+        <w:t xml:space="preserve">## [51,] "56.2188021837574" "80.0533513159761"</w:t>
+      </w:r>
+      <w:r>
+        <w:br/>
+      </w:r>
+      <w:r>
+        <w:rPr>
+          <w:rStyle w:val="VerbatimChar"/>
+        </w:rPr>
+        <w:t xml:space="preserve">## [52,] "60.7301688286684" "84.179398732093" </w:t>
+      </w:r>
+      <w:r>
+        <w:br/>
+      </w:r>
+      <w:r>
+        <w:rPr>
+          <w:rStyle w:val="VerbatimChar"/>
+        </w:rPr>
+        <w:t xml:space="preserve">## [53,] "61.8768315674836" "85.5291039935551"</w:t>
+      </w:r>
+      <w:r>
+        <w:br/>
+      </w:r>
+      <w:r>
+        <w:rPr>
+          <w:rStyle w:val="VerbatimChar"/>
+        </w:rPr>
+        <w:t xml:space="preserve">## [54,] "62.7272960385888" "85.6162629450797"</w:t>
+      </w:r>
+      <w:r>
+        <w:br/>
+      </w:r>
+      <w:r>
+        <w:rPr>
+          <w:rStyle w:val="VerbatimChar"/>
+        </w:rPr>
+        <w:t xml:space="preserve">## [55,] "56.3081315472428" "79.9272093144586"</w:t>
+      </w:r>
+      <w:r>
+        <w:br/>
+      </w:r>
+      <w:r>
+        <w:rPr>
+          <w:rStyle w:val="VerbatimChar"/>
+        </w:rPr>
+        <w:t xml:space="preserve">## [56,] "58.0078219212207" "81.214600545324" </w:t>
+      </w:r>
+      <w:r>
+        <w:br/>
+      </w:r>
+      <w:r>
+        <w:rPr>
+          <w:rStyle w:val="VerbatimChar"/>
+        </w:rPr>
+        <w:t xml:space="preserve">## [57,] "59.1274963239031" "82.6644522935205"</w:t>
+      </w:r>
+      <w:r>
+        <w:br/>
+      </w:r>
+      <w:r>
+        <w:rPr>
+          <w:rStyle w:val="VerbatimChar"/>
+        </w:rPr>
+        <w:t xml:space="preserve">## [58,] "63.2714377286066" "87.6313678129049"</w:t>
+      </w:r>
+      <w:r>
+        <w:br/>
+      </w:r>
+      <w:r>
+        <w:rPr>
+          <w:rStyle w:val="VerbatimChar"/>
+        </w:rPr>
+        <w:t xml:space="preserve">## [59,] "47.1742942448166" "72.7441379354684"</w:t>
+      </w:r>
+      <w:r>
+        <w:br/>
+      </w:r>
+      <w:r>
+        <w:rPr>
+          <w:rStyle w:val="VerbatimChar"/>
+        </w:rPr>
+        <w:t xml:space="preserve">## [60,] "43.7744764183804" "68.8416411606077"</w:t>
+      </w:r>
+    </w:p>
+    <w:bookmarkEnd w:id="29"/>
+    <w:bookmarkStart w:id="30" w:name="section-7"/>
+    <w:p>
+      <w:pPr>
+        <w:pStyle w:val="Heading1"/>
+      </w:pPr>
+      <w:r>
+        <w:t xml:space="preserve">8.</w:t>
+      </w:r>
+    </w:p>
+    <w:p>
+      <w:pPr>
+        <w:pStyle w:val="FirstParagraph"/>
+      </w:pPr>
+      <w:r>
+        <w:t xml:space="preserve">lecturer B is least biased</w:t>
+      </w:r>
+    </w:p>
+    <w:p>
+      <w:pPr>
+        <w:pStyle w:val="SourceCode"/>
+      </w:pPr>
+      <w:r>
+        <w:rPr>
+          <w:rStyle w:val="FunctionTok"/>
+        </w:rPr>
+        <w:t xml:space="preserve">library</w:t>
+      </w:r>
+      <w:r>
+        <w:rPr>
+          <w:rStyle w:val="NormalTok"/>
+        </w:rPr>
+        <w:t xml:space="preserve">(dplyr)</w:t>
+      </w:r>
+    </w:p>
+    <w:p>
+      <w:pPr>
+        <w:pStyle w:val="SourceCode"/>
+      </w:pPr>
+      <w:r>
+        <w:rPr>
+          <w:rStyle w:val="VerbatimChar"/>
+        </w:rPr>
+        <w:t xml:space="preserve">## </w:t>
+      </w:r>
+      <w:r>
+        <w:br/>
+      </w:r>
+      <w:r>
+        <w:rPr>
+          <w:rStyle w:val="VerbatimChar"/>
+        </w:rPr>
+        <w:t xml:space="preserve">## Attaching package: 'dplyr'</w:t>
+      </w:r>
+    </w:p>
+    <w:p>
+      <w:pPr>
+        <w:pStyle w:val="SourceCode"/>
+      </w:pPr>
+      <w:r>
+        <w:rPr>
+          <w:rStyle w:val="VerbatimChar"/>
+        </w:rPr>
+        <w:t xml:space="preserve">## The following objects are masked from 'package:stats':</w:t>
+      </w:r>
+      <w:r>
+        <w:br/>
+      </w:r>
+      <w:r>
+        <w:rPr>
+          <w:rStyle w:val="VerbatimChar"/>
+        </w:rPr>
+        <w:t xml:space="preserve">## </w:t>
+      </w:r>
+      <w:r>
+        <w:br/>
+      </w:r>
+      <w:r>
+        <w:rPr>
+          <w:rStyle w:val="VerbatimChar"/>
+        </w:rPr>
+        <w:t xml:space="preserve">##     filter, lag</w:t>
+      </w:r>
+    </w:p>
+    <w:p>
+      <w:pPr>
+        <w:pStyle w:val="SourceCode"/>
+      </w:pPr>
+      <w:r>
+        <w:rPr>
+          <w:rStyle w:val="VerbatimChar"/>
+        </w:rPr>
+        <w:t xml:space="preserve">## The following objects are masked from 'package:base':</w:t>
+      </w:r>
+      <w:r>
+        <w:br/>
+      </w:r>
+      <w:r>
+        <w:rPr>
+          <w:rStyle w:val="VerbatimChar"/>
+        </w:rPr>
+        <w:t xml:space="preserve">## </w:t>
+      </w:r>
+      <w:r>
+        <w:br/>
+      </w:r>
+      <w:r>
+        <w:rPr>
+          <w:rStyle w:val="VerbatimChar"/>
+        </w:rPr>
+        <w:t xml:space="preserve">##     intersect, setdiff, setequal, union</w:t>
+      </w:r>
+    </w:p>
+    <w:p>
+      <w:pPr>
+        <w:pStyle w:val="SourceCode"/>
+      </w:pPr>
+      <w:r>
+        <w:rPr>
+          <w:rStyle w:val="NormalTok"/>
+        </w:rPr>
+        <w:t xml:space="preserve">assessor_biases </w:t>
+      </w:r>
+      <w:r>
+        <w:rPr>
+          <w:rStyle w:val="OtherTok"/>
+        </w:rPr>
+        <w:t xml:space="preserve">&lt;-</w:t>
+      </w:r>
+      <w:r>
+        <w:rPr>
+          <w:rStyle w:val="NormalTok"/>
+        </w:rPr>
+        <w:t xml:space="preserve"> </w:t>
+      </w:r>
+      <w:r>
+        <w:rPr>
+          <w:rStyle w:val="FunctionTok"/>
+        </w:rPr>
+        <w:t xml:space="preserve">ranef</w:t>
+      </w:r>
+      <w:r>
+        <w:rPr>
+          <w:rStyle w:val="NormalTok"/>
+        </w:rPr>
+        <w:t xml:space="preserve">(model)</w:t>
+      </w:r>
+      <w:r>
+        <w:rPr>
+          <w:rStyle w:val="SpecialCharTok"/>
+        </w:rPr>
+        <w:t xml:space="preserve">$</w:t>
+      </w:r>
+      <w:r>
+        <w:rPr>
+          <w:rStyle w:val="NormalTok"/>
+        </w:rPr>
+        <w:t xml:space="preserve">Lecturer </w:t>
+      </w:r>
+      <w:r>
+        <w:rPr>
+          <w:rStyle w:val="SpecialCharTok"/>
+        </w:rPr>
+        <w:t xml:space="preserve">%&gt;%</w:t>
+      </w:r>
+      <w:r>
+        <w:br/>
+      </w:r>
+      <w:r>
+        <w:rPr>
+          <w:rStyle w:val="NormalTok"/>
+        </w:rPr>
+        <w:t xml:space="preserve">  </w:t>
+      </w:r>
+      <w:r>
+        <w:rPr>
+          <w:rStyle w:val="FunctionTok"/>
+        </w:rPr>
+        <w:t xml:space="preserve">as.data.frame</w:t>
+      </w:r>
+      <w:r>
+        <w:rPr>
+          <w:rStyle w:val="NormalTok"/>
+        </w:rPr>
+        <w:t xml:space="preserve">() </w:t>
+      </w:r>
+      <w:r>
+        <w:rPr>
+          <w:rStyle w:val="SpecialCharTok"/>
+        </w:rPr>
+        <w:t xml:space="preserve">%&gt;%</w:t>
+      </w:r>
+      <w:r>
+        <w:br/>
+      </w:r>
+      <w:r>
+        <w:rPr>
+          <w:rStyle w:val="NormalTok"/>
+        </w:rPr>
+        <w:t xml:space="preserve">  </w:t>
+      </w:r>
+      <w:r>
+        <w:rPr>
+          <w:rStyle w:val="FunctionTok"/>
+        </w:rPr>
+        <w:t xml:space="preserve">arrange</w:t>
+      </w:r>
+      <w:r>
+        <w:rPr>
+          <w:rStyle w:val="NormalTok"/>
+        </w:rPr>
+        <w:t xml:space="preserve">(Estimate.Intercept)</w:t>
+      </w:r>
+      <w:r>
+        <w:br/>
+      </w:r>
+      <w:r>
+        <w:br/>
+      </w:r>
+      <w:r>
+        <w:rPr>
+          <w:rStyle w:val="NormalTok"/>
+        </w:rPr>
+        <w:t xml:space="preserve">least_biased </w:t>
+      </w:r>
+      <w:r>
+        <w:rPr>
+          <w:rStyle w:val="OtherTok"/>
+        </w:rPr>
+        <w:t xml:space="preserve">&lt;-</w:t>
+      </w:r>
+      <w:r>
+        <w:rPr>
+          <w:rStyle w:val="NormalTok"/>
+        </w:rPr>
+        <w:t xml:space="preserve"> assessor_biases[</w:t>
+      </w:r>
+      <w:r>
+        <w:rPr>
+          <w:rStyle w:val="FunctionTok"/>
+        </w:rPr>
+        <w:t xml:space="preserve">which.min</w:t>
+      </w:r>
+      <w:r>
+        <w:rPr>
+          <w:rStyle w:val="NormalTok"/>
+        </w:rPr>
+        <w:t xml:space="preserve">(</w:t>
+      </w:r>
+      <w:r>
+        <w:rPr>
+          <w:rStyle w:val="FunctionTok"/>
+        </w:rPr>
+        <w:t xml:space="preserve">abs</w:t>
+      </w:r>
+      <w:r>
+        <w:rPr>
+          <w:rStyle w:val="NormalTok"/>
+        </w:rPr>
+        <w:t xml:space="preserve">(assessor_biases</w:t>
+      </w:r>
+      <w:r>
+        <w:rPr>
+          <w:rStyle w:val="SpecialCharTok"/>
+        </w:rPr>
+        <w:t xml:space="preserve">$</w:t>
+      </w:r>
+      <w:r>
+        <w:rPr>
+          <w:rStyle w:val="NormalTok"/>
+        </w:rPr>
+        <w:t xml:space="preserve">Estimate.Intercept)), ]</w:t>
+      </w:r>
+      <w:r>
+        <w:br/>
+      </w:r>
+      <w:r>
+        <w:rPr>
+          <w:rStyle w:val="NormalTok"/>
+        </w:rPr>
+        <w:t xml:space="preserve">least_biased</w:t>
+      </w:r>
+    </w:p>
+    <w:p>
+      <w:pPr>
+        <w:pStyle w:val="SourceCode"/>
+      </w:pPr>
+      <w:r>
+        <w:rPr>
+          <w:rStyle w:val="VerbatimChar"/>
+        </w:rPr>
+        <w:t xml:space="preserve">##           Estimate.Intercept Est.Error.Intercept Q2.5.Intercept Q97.5.Intercept</w:t>
+      </w:r>
+      <w:r>
+        <w:br/>
+      </w:r>
+      <w:r>
+        <w:rPr>
+          <w:rStyle w:val="VerbatimChar"/>
+        </w:rPr>
+        <w:t xml:space="preserve">## LecturerB           61.06767             5.37193       50.56455        71.55279</w:t>
+      </w:r>
+    </w:p>
+    <w:bookmarkEnd w:id="30"/>
+    <w:bookmarkStart w:id="31" w:name="section-8"/>
+    <w:p>
+      <w:pPr>
+        <w:pStyle w:val="Heading1"/>
+      </w:pPr>
+      <w:r>
+        <w:t xml:space="preserve">9.</w:t>
+      </w:r>
+    </w:p>
+    <w:bookmarkEnd w:id="31"/>
     <w:sectPr/>
   </w:body>
 </w:document>

</xml_diff>